<commit_message>
feat: add template and out filename in .env file
</commit_message>
<xml_diff>
--- a/template.docx
+++ b/template.docx
@@ -203,7 +203,7 @@
                 <w:sz w:val="22"/>
                 <w:shd w:fill="auto" w:val="clear"/>
               </w:rPr>
-              <w:t>{date}</w:t>
+              <w:t>{DATE}</w:t>
             </w:r>
           </w:p>
         </w:tc>
@@ -276,7 +276,7 @@
                 <w:sz w:val="22"/>
                 <w:shd w:fill="auto" w:val="clear"/>
               </w:rPr>
-              <w:t>{department}</w:t>
+              <w:t>{DEPARTMENT}</w:t>
             </w:r>
           </w:p>
         </w:tc>
@@ -350,7 +350,7 @@
                 <w:sz w:val="22"/>
                 <w:shd w:fill="auto" w:val="clear"/>
               </w:rPr>
-              <w:t>{name}</w:t>
+              <w:t>{NAME}</w:t>
             </w:r>
           </w:p>
         </w:tc>
@@ -470,7 +470,7 @@
                 <w:sz w:val="24"/>
                 <w:shd w:fill="auto" w:val="clear"/>
               </w:rPr>
-              <w:t>{startWork}</w:t>
+              <w:t>{START_WORK}</w:t>
             </w:r>
           </w:p>
         </w:tc>
@@ -548,7 +548,7 @@
                 <w:sz w:val="24"/>
                 <w:shd w:fill="auto" w:val="clear"/>
               </w:rPr>
-              <w:t xml:space="preserve">{startWork} </w:t>
+              <w:t xml:space="preserve">{START_WORK} </w:t>
             </w:r>
             <w:r>
               <w:rPr>
@@ -578,7 +578,7 @@
                 <w:sz w:val="24"/>
                 <w:shd w:fill="auto" w:val="clear"/>
               </w:rPr>
-              <w:t>{startBreak}</w:t>
+              <w:t>{START_BREAK}</w:t>
             </w:r>
           </w:p>
         </w:tc>
@@ -617,7 +617,7 @@
                 <w:sz w:val="24"/>
                 <w:shd w:fill="auto" w:val="clear"/>
               </w:rPr>
-              <w:t>{#workAM}</w:t>
+              <w:t>{#WORK_AM}</w:t>
             </w:r>
           </w:p>
           <w:p>
@@ -667,7 +667,7 @@
                 <w:sz w:val="24"/>
                 <w:shd w:fill="auto" w:val="clear"/>
               </w:rPr>
-              <w:t>{/workAM}</w:t>
+              <w:t>{/WORK_AM}</w:t>
             </w:r>
           </w:p>
         </w:tc>
@@ -708,7 +708,7 @@
                 <w:sz w:val="24"/>
                 <w:shd w:fill="auto" w:val="clear"/>
               </w:rPr>
-              <w:t xml:space="preserve">{startBreak} </w:t>
+              <w:t xml:space="preserve">{START_BREAK} </w:t>
             </w:r>
             <w:r>
               <w:rPr>
@@ -738,7 +738,7 @@
                 <w:sz w:val="24"/>
                 <w:shd w:fill="auto" w:val="clear"/>
               </w:rPr>
-              <w:t>{offBreak}</w:t>
+              <w:t>{OFF_BREAK}</w:t>
             </w:r>
           </w:p>
         </w:tc>
@@ -816,7 +816,7 @@
                 <w:sz w:val="24"/>
                 <w:shd w:fill="auto" w:val="clear"/>
               </w:rPr>
-              <w:t xml:space="preserve">{offBreak} </w:t>
+              <w:t xml:space="preserve">{OFF_BREAK} </w:t>
             </w:r>
             <w:r>
               <w:rPr>
@@ -846,7 +846,7 @@
                 <w:sz w:val="24"/>
                 <w:shd w:fill="auto" w:val="clear"/>
               </w:rPr>
-              <w:t>{offWork}</w:t>
+              <w:t>{OFF_WORK}</w:t>
             </w:r>
           </w:p>
         </w:tc>
@@ -885,7 +885,7 @@
                 <w:sz w:val="24"/>
                 <w:shd w:fill="auto" w:val="clear"/>
               </w:rPr>
-              <w:t>{#workPM}</w:t>
+              <w:t>{#WORK_PM}</w:t>
             </w:r>
           </w:p>
           <w:p>
@@ -935,7 +935,7 @@
                 <w:sz w:val="24"/>
                 <w:shd w:fill="auto" w:val="clear"/>
               </w:rPr>
-              <w:t>{/workPM}</w:t>
+              <w:t>{/WORK_PM}</w:t>
             </w:r>
           </w:p>
         </w:tc>
@@ -976,7 +976,7 @@
                 <w:sz w:val="24"/>
                 <w:shd w:fill="auto" w:val="clear"/>
               </w:rPr>
-              <w:t>{offWork}</w:t>
+              <w:t>{OFF_WORK}</w:t>
             </w:r>
           </w:p>
         </w:tc>
@@ -1409,6 +1409,7 @@
       <w:rPr>
         <w:rFonts w:ascii="Calibri" w:hAnsi="Calibri" w:eastAsia="Noto Serif CJK SC" w:cs="Lohit Devanagari"/>
         <w:kern w:val="2"/>
+        <w:sz w:val="20"/>
         <w:szCs w:val="24"/>
         <w:lang w:val="en-US" w:eastAsia="zh-CN" w:bidi="hi-IN"/>
       </w:rPr>

</xml_diff>